<commit_message>
Update tech frameworks doc
</commit_message>
<xml_diff>
--- a/TechnologyFrameworkPreferences.docx
+++ b/TechnologyFrameworkPreferences.docx
@@ -174,6 +174,360 @@
         <w:contextualSpacing w:val="0"/>
         <w:rPr/>
       </w:pPr>
+      <w:r>
+        <w:rPr>
+          <w:rtl w:val="0"/>
+        </w:rPr>
+      </w:r>
+    </w:p>
+    <w:p>
+      <w:pPr>
+        <w:pBdr/>
+        <w:contextualSpacing w:val="0"/>
+        <w:rPr>
+          <w:b w:val="1"/>
+          <w:u w:val="single"/>
+        </w:rPr>
+      </w:pPr>
+      <w:r>
+        <w:rPr>
+          <w:b w:val="1"/>
+          <w:u w:val="single"/>
+          <w:rtl w:val="0"/>
+        </w:rPr>
+        <w:t xml:space="preserve">Important Git Commands/Combos:</w:t>
+      </w:r>
+    </w:p>
+    <w:p>
+      <w:pPr>
+        <w:pBdr/>
+        <w:contextualSpacing w:val="0"/>
+        <w:rPr>
+          <w:b w:val="1"/>
+        </w:rPr>
+      </w:pPr>
+      <w:r>
+        <w:rPr>
+          <w:rtl w:val="0"/>
+        </w:rPr>
+      </w:r>
+    </w:p>
+    <w:p>
+      <w:pPr>
+        <w:pBdr/>
+        <w:contextualSpacing w:val="0"/>
+        <w:rPr/>
+      </w:pPr>
+      <w:r>
+        <w:rPr>
+          <w:rtl w:val="0"/>
+        </w:rPr>
+        <w:tab/>
+        <w:t xml:space="preserve">Clone the repo to the local folder:</w:t>
+      </w:r>
+    </w:p>
+    <w:p>
+      <w:pPr>
+        <w:pBdr/>
+        <w:contextualSpacing w:val="0"/>
+        <w:rPr/>
+      </w:pPr>
+      <w:r>
+        <w:rPr>
+          <w:rtl w:val="0"/>
+        </w:rPr>
+        <w:t xml:space="preserve">$ git clone </w:t>
+      </w:r>
+      <w:hyperlink r:id="rId9">
+        <w:r>
+          <w:rPr>
+            <w:color w:val="1155cc"/>
+            <w:u w:val="single"/>
+            <w:rtl w:val="0"/>
+          </w:rPr>
+          <w:t xml:space="preserve">https://github.com/alacr1ty/bounty-board.git</w:t>
+        </w:r>
+      </w:hyperlink>
+      <w:r>
+        <w:rPr>
+          <w:rtl w:val="0"/>
+        </w:rPr>
+      </w:r>
+    </w:p>
+    <w:p>
+      <w:pPr>
+        <w:pBdr/>
+        <w:contextualSpacing w:val="0"/>
+        <w:rPr/>
+      </w:pPr>
+      <w:r>
+        <w:rPr>
+          <w:rtl w:val="0"/>
+        </w:rPr>
+      </w:r>
+    </w:p>
+    <w:p>
+      <w:pPr>
+        <w:pBdr/>
+        <w:contextualSpacing w:val="0"/>
+        <w:rPr/>
+      </w:pPr>
+      <w:r>
+        <w:rPr>
+          <w:rtl w:val="0"/>
+        </w:rPr>
+        <w:tab/>
+        <w:t xml:space="preserve">Checkout and pull the latest version of the master repo:</w:t>
+      </w:r>
+    </w:p>
+    <w:p>
+      <w:pPr>
+        <w:pBdr/>
+        <w:contextualSpacing w:val="0"/>
+        <w:rPr/>
+      </w:pPr>
+      <w:r>
+        <w:rPr>
+          <w:rtl w:val="0"/>
+        </w:rPr>
+        <w:t xml:space="preserve">$ git checkout master</w:t>
+      </w:r>
+    </w:p>
+    <w:p>
+      <w:pPr>
+        <w:pBdr/>
+        <w:contextualSpacing w:val="0"/>
+        <w:rPr/>
+      </w:pPr>
+      <w:r>
+        <w:rPr>
+          <w:rtl w:val="0"/>
+        </w:rPr>
+        <w:t xml:space="preserve">$ git pull</w:t>
+      </w:r>
+    </w:p>
+    <w:p>
+      <w:pPr>
+        <w:pBdr/>
+        <w:contextualSpacing w:val="0"/>
+        <w:rPr/>
+      </w:pPr>
+      <w:r>
+        <w:rPr>
+          <w:rtl w:val="0"/>
+        </w:rPr>
+        <w:tab/>
+        <w:t xml:space="preserve">*Make sure to run this if your local repo is out of date</w:t>
+      </w:r>
+    </w:p>
+    <w:p>
+      <w:pPr>
+        <w:pBdr/>
+        <w:ind w:firstLine="720"/>
+        <w:contextualSpacing w:val="0"/>
+        <w:rPr/>
+      </w:pPr>
+      <w:r>
+        <w:rPr>
+          <w:rtl w:val="0"/>
+        </w:rPr>
+        <w:t xml:space="preserve">**You could also replace master with front-end</w:t>
+      </w:r>
+    </w:p>
+    <w:p>
+      <w:pPr>
+        <w:pBdr/>
+        <w:contextualSpacing w:val="0"/>
+        <w:rPr/>
+      </w:pPr>
+      <w:r>
+        <w:rPr>
+          <w:rtl w:val="0"/>
+        </w:rPr>
+      </w:r>
+    </w:p>
+    <w:p>
+      <w:pPr>
+        <w:pBdr/>
+        <w:contextualSpacing w:val="0"/>
+        <w:rPr/>
+      </w:pPr>
+      <w:r>
+        <w:rPr>
+          <w:rtl w:val="0"/>
+        </w:rPr>
+        <w:tab/>
+        <w:t xml:space="preserve">Get status of current local repo and applicable steps to complete a commit:</w:t>
+      </w:r>
+    </w:p>
+    <w:p>
+      <w:pPr>
+        <w:pBdr/>
+        <w:contextualSpacing w:val="0"/>
+        <w:rPr/>
+      </w:pPr>
+      <w:r>
+        <w:rPr>
+          <w:rtl w:val="0"/>
+        </w:rPr>
+        <w:t xml:space="preserve">$ git status</w:t>
+      </w:r>
+    </w:p>
+    <w:p>
+      <w:pPr>
+        <w:pBdr/>
+        <w:contextualSpacing w:val="0"/>
+        <w:rPr/>
+      </w:pPr>
+      <w:r>
+        <w:rPr>
+          <w:rtl w:val="0"/>
+        </w:rPr>
+      </w:r>
+    </w:p>
+    <w:p>
+      <w:pPr>
+        <w:pBdr/>
+        <w:contextualSpacing w:val="0"/>
+        <w:rPr/>
+      </w:pPr>
+      <w:r>
+        <w:rPr>
+          <w:rtl w:val="0"/>
+        </w:rPr>
+        <w:tab/>
+        <w:t xml:space="preserve">Commit and push the local repo to the remote repo:</w:t>
+      </w:r>
+    </w:p>
+    <w:p>
+      <w:pPr>
+        <w:pBdr/>
+        <w:contextualSpacing w:val="0"/>
+        <w:rPr/>
+      </w:pPr>
+      <w:r>
+        <w:rPr>
+          <w:rtl w:val="0"/>
+        </w:rPr>
+        <w:t xml:space="preserve">$ git add .</w:t>
+      </w:r>
+    </w:p>
+    <w:p>
+      <w:pPr>
+        <w:pBdr/>
+        <w:contextualSpacing w:val="0"/>
+        <w:rPr/>
+      </w:pPr>
+      <w:r>
+        <w:rPr>
+          <w:rtl w:val="0"/>
+        </w:rPr>
+        <w:t xml:space="preserve">$ git commit -m “Implement example feature”</w:t>
+      </w:r>
+    </w:p>
+    <w:p>
+      <w:pPr>
+        <w:pBdr/>
+        <w:contextualSpacing w:val="0"/>
+        <w:rPr/>
+      </w:pPr>
+      <w:r>
+        <w:rPr>
+          <w:rtl w:val="0"/>
+        </w:rPr>
+        <w:t xml:space="preserve">$ git push</w:t>
+      </w:r>
+    </w:p>
+    <w:p>
+      <w:pPr>
+        <w:pBdr/>
+        <w:contextualSpacing w:val="0"/>
+        <w:rPr/>
+      </w:pPr>
+      <w:r>
+        <w:rPr>
+          <w:rtl w:val="0"/>
+        </w:rPr>
+      </w:r>
+    </w:p>
+    <w:p>
+      <w:pPr>
+        <w:pBdr/>
+        <w:contextualSpacing w:val="0"/>
+        <w:rPr/>
+      </w:pPr>
+      <w:r>
+        <w:rPr>
+          <w:rtl w:val="0"/>
+        </w:rPr>
+      </w:r>
+    </w:p>
+    <w:p>
+      <w:pPr>
+        <w:pBdr/>
+        <w:contextualSpacing w:val="0"/>
+        <w:rPr/>
+      </w:pPr>
+      <w:r>
+        <w:rPr>
+          <w:rtl w:val="0"/>
+        </w:rPr>
+        <w:t xml:space="preserve">*Also worth mentioning but not being used for our project right now: Pull Requests, Branch Merging, Stash.</w:t>
+      </w:r>
+    </w:p>
+    <w:p>
+      <w:pPr>
+        <w:pBdr/>
+        <w:contextualSpacing w:val="0"/>
+        <w:rPr/>
+      </w:pPr>
+      <w:r>
+        <w:rPr>
+          <w:rtl w:val="0"/>
+        </w:rPr>
+        <w:t xml:space="preserve">** See </w:t>
+      </w:r>
+      <w:hyperlink r:id="rId10">
+        <w:r>
+          <w:rPr>
+            <w:color w:val="1155cc"/>
+            <w:u w:val="single"/>
+            <w:rtl w:val="0"/>
+          </w:rPr>
+          <w:t xml:space="preserve">https://education.github.com/git-cheat-sheet-education.pdf</w:t>
+        </w:r>
+      </w:hyperlink>
+      <w:r>
+        <w:rPr>
+          <w:rtl w:val="0"/>
+        </w:rPr>
+        <w:t xml:space="preserve"> </w:t>
+      </w:r>
+    </w:p>
+    <w:p>
+      <w:pPr>
+        <w:pBdr/>
+        <w:contextualSpacing w:val="0"/>
+        <w:rPr/>
+      </w:pPr>
+      <w:r>
+        <w:rPr>
+          <w:rtl w:val="0"/>
+        </w:rPr>
+      </w:r>
+    </w:p>
+    <w:p>
+      <w:pPr>
+        <w:pBdr/>
+        <w:contextualSpacing w:val="0"/>
+        <w:rPr/>
+      </w:pPr>
+      <w:r>
+        <w:rPr>
+          <w:rtl w:val="0"/>
+        </w:rPr>
+        <w:tab/>
+      </w:r>
       <w:r>
         <w:rPr>
           <w:rtl w:val="0"/>

</xml_diff>